<commit_message>
updated research and teaching
</commit_message>
<xml_diff>
--- a/teaching/stat1012/notes.docx
+++ b/teaching/stat1012/notes.docx
@@ -3427,13 +3427,8 @@
       <w:r>
         <w:t>-</w:t>
       </w:r>
-      <w:proofErr w:type="spellStart"/>
-      <w:r>
-        <w:t>th</w:t>
-      </w:r>
-      <w:proofErr w:type="spellEnd"/>
-      <w:r>
-        <w:t xml:space="preserve"> percentile</w:t>
+      <w:r>
+        <w:t>th percentile</w:t>
       </w:r>
       <w:r>
         <w:t xml:space="preserve"> (</w:t>
@@ -3550,15 +3545,7 @@
         </m:sSub>
       </m:oMath>
       <w:r>
-        <w:t xml:space="preserve">. </w:t>
-      </w:r>
-      <w:proofErr w:type="gramStart"/>
-      <w:r>
-        <w:t>In particular, upper</w:t>
-      </w:r>
-      <w:proofErr w:type="gramEnd"/>
-      <w:r>
-        <w:t xml:space="preserve"> quantile = </w:t>
+        <w:t xml:space="preserve">. In particular, upper quantile = </w:t>
       </w:r>
       <m:oMath>
         <m:sSub>
@@ -4384,7 +4371,16 @@
           <w:rPr>
             <w:rFonts w:ascii="Cambria Math" w:hAnsi="Cambria Math"/>
           </w:rPr>
-          <m:t>k=roundUp</m:t>
+          <m:t>k=</m:t>
+        </m:r>
+        <m:r>
+          <m:rPr>
+            <m:sty m:val="p"/>
+          </m:rPr>
+          <w:rPr>
+            <w:rFonts w:ascii="Cambria Math" w:hAnsi="Cambria Math"/>
+          </w:rPr>
+          <m:t>roundUp</m:t>
         </m:r>
         <m:d>
           <m:dPr>
@@ -4703,16 +4699,11 @@
     </w:p>
     <w:p>
       <w:r>
-        <w:t xml:space="preserve">Symmetric: the </w:t>
-      </w:r>
-      <w:proofErr w:type="gramStart"/>
-      <w:r>
-        <w:t>left</w:t>
+        <w:t>Symmetric: the left</w:t>
       </w:r>
       <w:r>
         <w:t xml:space="preserve"> hand</w:t>
       </w:r>
-      <w:proofErr w:type="gramEnd"/>
       <w:r>
         <w:t xml:space="preserve"> side of the distribution mirrors the right</w:t>
       </w:r>
@@ -6004,13 +5995,8 @@
       </m:oMath>
     </w:p>
     <w:p>
-      <w:proofErr w:type="spellStart"/>
-      <w:r>
-        <w:t>DeMorgan’s</w:t>
-      </w:r>
-      <w:proofErr w:type="spellEnd"/>
-      <w:r>
-        <w:t xml:space="preserve"> l</w:t>
+      <w:r>
+        <w:t>DeMorgan’s l</w:t>
       </w:r>
       <w:r>
         <w:t>aws</w:t>
@@ -8534,15 +8520,7 @@
     </w:p>
     <w:p>
       <w:r>
-        <w:t xml:space="preserve">Probability mass function: a </w:t>
-      </w:r>
-      <w:proofErr w:type="spellStart"/>
-      <w:r>
-        <w:t>pmf</w:t>
-      </w:r>
-      <w:proofErr w:type="spellEnd"/>
-      <w:r>
-        <w:t xml:space="preserve"> </w:t>
+        <w:t xml:space="preserve">Probability mass function: a pmf </w:t>
       </w:r>
       <w:r>
         <w:t>assigns a probability to each possible value x of</w:t>
@@ -8666,15 +8644,7 @@
         <w:t>unction</w:t>
       </w:r>
       <w:r>
-        <w:t xml:space="preserve">: a </w:t>
-      </w:r>
-      <w:proofErr w:type="spellStart"/>
-      <w:r>
-        <w:t>cdf</w:t>
-      </w:r>
-      <w:proofErr w:type="spellEnd"/>
-      <w:r>
-        <w:t xml:space="preserve"> gives</w:t>
+        <w:t>: a cdf gives</w:t>
       </w:r>
       <w:r>
         <w:t xml:space="preserve"> the probability that X is less than or equal to the value x</w:t>
@@ -9057,16 +9027,11 @@
       <w:pPr>
         <w:ind w:firstLine="720"/>
       </w:pPr>
-      <w:proofErr w:type="gramStart"/>
       <w:r>
         <w:t>A</w:t>
       </w:r>
       <w:r>
-        <w:t>lternatively</w:t>
-      </w:r>
-      <w:proofErr w:type="gramEnd"/>
-      <w:r>
-        <w:t xml:space="preserve"> </w:t>
+        <w:t xml:space="preserve">lternatively </w:t>
       </w:r>
       <m:oMath>
         <m:r>
@@ -9905,13 +9870,8 @@
       </m:oMath>
     </w:p>
     <w:p>
-      <w:proofErr w:type="spellStart"/>
-      <w:r>
-        <w:t>Pmf</w:t>
-      </w:r>
-      <w:proofErr w:type="spellEnd"/>
-      <w:r>
-        <w:t xml:space="preserve">: </w:t>
+      <w:r>
+        <w:t xml:space="preserve">Pmf: </w:t>
       </w:r>
       <m:oMath>
         <m:r>
@@ -10161,13 +10121,8 @@
       <w:r>
         <w:t xml:space="preserve">probability distribution on the number of </w:t>
       </w:r>
-      <w:proofErr w:type="gramStart"/>
-      <w:r>
-        <w:t>occurrence</w:t>
-      </w:r>
-      <w:proofErr w:type="gramEnd"/>
-      <w:r>
-        <w:t xml:space="preserve"> </w:t>
+      <w:r>
+        <w:t xml:space="preserve">occurrence </w:t>
       </w:r>
       <m:oMath>
         <m:r>
@@ -10204,13 +10159,8 @@
       </m:oMath>
     </w:p>
     <w:p>
-      <w:proofErr w:type="spellStart"/>
-      <w:r>
-        <w:t>Pmf</w:t>
-      </w:r>
-      <w:proofErr w:type="spellEnd"/>
-      <w:r>
-        <w:t xml:space="preserve">: </w:t>
+      <w:r>
+        <w:t xml:space="preserve">Pmf: </w:t>
       </w:r>
       <m:oMath>
         <m:r>
@@ -10404,13 +10354,8 @@
     </w:p>
     <w:p>
       <w:r>
-        <w:t xml:space="preserve">Skewness: </w:t>
-      </w:r>
-      <w:proofErr w:type="gramStart"/>
-      <w:r>
-        <w:t>right-skewed</w:t>
-      </w:r>
-      <w:proofErr w:type="gramEnd"/>
+        <w:t>Skewness: right-skewed</w:t>
+      </w:r>
     </w:p>
     <w:p>
       <w:r>
@@ -10420,15 +10365,7 @@
         <w:t>theorem</w:t>
       </w:r>
       <w:r>
-        <w:t xml:space="preserve"> (</w:t>
-      </w:r>
-      <w:proofErr w:type="spellStart"/>
-      <w:r>
-        <w:t>poisson</w:t>
-      </w:r>
-      <w:proofErr w:type="spellEnd"/>
-      <w:r>
-        <w:t xml:space="preserve"> approximation to binomial)</w:t>
+        <w:t xml:space="preserve"> (poisson approximation to binomial)</w:t>
       </w:r>
       <w:r>
         <w:t xml:space="preserve">: if </w:t>
@@ -10706,13 +10643,8 @@
       </m:oMath>
     </w:p>
     <w:p>
-      <w:proofErr w:type="spellStart"/>
-      <w:r>
-        <w:t>Pmf</w:t>
-      </w:r>
-      <w:proofErr w:type="spellEnd"/>
-      <w:r>
-        <w:t xml:space="preserve">: </w:t>
+      <w:r>
+        <w:t xml:space="preserve">Pmf: </w:t>
       </w:r>
       <m:oMath>
         <m:r>
@@ -11391,13 +11323,8 @@
       </m:oMath>
     </w:p>
     <w:p>
-      <w:proofErr w:type="spellStart"/>
-      <w:r>
-        <w:t>Pmf</w:t>
-      </w:r>
-      <w:proofErr w:type="spellEnd"/>
-      <w:r>
-        <w:t xml:space="preserve">: </w:t>
+      <w:r>
+        <w:t xml:space="preserve">Pmf: </w:t>
       </w:r>
       <m:oMath>
         <m:r>
@@ -11752,13 +11679,8 @@
       <w:pPr>
         <w:jc w:val="left"/>
       </w:pPr>
-      <w:proofErr w:type="spellStart"/>
-      <w:r>
-        <w:t>Pmf</w:t>
-      </w:r>
-      <w:proofErr w:type="spellEnd"/>
-      <w:r>
-        <w:t xml:space="preserve">: </w:t>
+      <w:r>
+        <w:t xml:space="preserve">Pmf: </w:t>
       </w:r>
       <m:oMath>
         <m:r>
@@ -12141,15 +12063,7 @@
         <w:t>a</w:t>
       </w:r>
       <w:r>
-        <w:t xml:space="preserve"> random variable falling within a </w:t>
-      </w:r>
-      <w:proofErr w:type="gramStart"/>
-      <w:r>
-        <w:t>particular range</w:t>
-      </w:r>
-      <w:proofErr w:type="gramEnd"/>
-      <w:r>
-        <w:t xml:space="preserve"> of values</w:t>
+        <w:t xml:space="preserve"> random variable falling within a particular range of values</w:t>
       </w:r>
       <w:r>
         <w:t xml:space="preserve">, denoted by </w:t>
@@ -12446,15 +12360,7 @@
     </w:p>
     <w:p>
       <w:r>
-        <w:t xml:space="preserve">Cumulative distribution function: a </w:t>
-      </w:r>
-      <w:proofErr w:type="spellStart"/>
-      <w:r>
-        <w:t>cdf</w:t>
-      </w:r>
-      <w:proofErr w:type="spellEnd"/>
-      <w:r>
-        <w:t xml:space="preserve"> gives</w:t>
+        <w:t>Cumulative distribution function: a cdf gives</w:t>
       </w:r>
       <w:r>
         <w:t xml:space="preserve"> the probability that X is less than or equal to the value x</w:t>
@@ -13109,6 +13015,382 @@
         <w:t xml:space="preserve"> required in our course)</w:t>
       </w:r>
     </w:p>
+    <w:p>
+      <w:r>
+        <w:t xml:space="preserve">Translation/rescale: </w:t>
+      </w:r>
+      <m:oMath>
+        <m:r>
+          <w:rPr>
+            <w:rFonts w:ascii="Cambria Math" w:hAnsi="Cambria Math"/>
+          </w:rPr>
+          <m:t>E</m:t>
+        </m:r>
+        <m:d>
+          <m:dPr>
+            <m:ctrlPr>
+              <w:rPr>
+                <w:rFonts w:ascii="Cambria Math" w:hAnsi="Cambria Math"/>
+                <w:i/>
+              </w:rPr>
+            </m:ctrlPr>
+          </m:dPr>
+          <m:e>
+            <m:r>
+              <w:rPr>
+                <w:rFonts w:ascii="Cambria Math" w:hAnsi="Cambria Math"/>
+              </w:rPr>
+              <m:t>aX+b</m:t>
+            </m:r>
+          </m:e>
+        </m:d>
+        <m:r>
+          <w:rPr>
+            <w:rFonts w:ascii="Cambria Math" w:hAnsi="Cambria Math"/>
+          </w:rPr>
+          <m:t>=aE</m:t>
+        </m:r>
+        <m:d>
+          <m:dPr>
+            <m:ctrlPr>
+              <w:rPr>
+                <w:rFonts w:ascii="Cambria Math" w:hAnsi="Cambria Math"/>
+                <w:i/>
+              </w:rPr>
+            </m:ctrlPr>
+          </m:dPr>
+          <m:e>
+            <m:r>
+              <w:rPr>
+                <w:rFonts w:ascii="Cambria Math" w:hAnsi="Cambria Math"/>
+              </w:rPr>
+              <m:t>X</m:t>
+            </m:r>
+          </m:e>
+        </m:d>
+        <m:r>
+          <w:rPr>
+            <w:rFonts w:ascii="Cambria Math" w:hAnsi="Cambria Math"/>
+          </w:rPr>
+          <m:t>+b</m:t>
+        </m:r>
+      </m:oMath>
+      <w:r>
+        <w:t xml:space="preserve">, </w:t>
+      </w:r>
+      <m:oMath>
+        <m:r>
+          <w:rPr>
+            <w:rFonts w:ascii="Cambria Math" w:hAnsi="Cambria Math"/>
+          </w:rPr>
+          <m:t>Var</m:t>
+        </m:r>
+        <m:d>
+          <m:dPr>
+            <m:ctrlPr>
+              <w:rPr>
+                <w:rFonts w:ascii="Cambria Math" w:hAnsi="Cambria Math"/>
+                <w:i/>
+              </w:rPr>
+            </m:ctrlPr>
+          </m:dPr>
+          <m:e>
+            <m:r>
+              <w:rPr>
+                <w:rFonts w:ascii="Cambria Math" w:hAnsi="Cambria Math"/>
+              </w:rPr>
+              <m:t>aX+b</m:t>
+            </m:r>
+          </m:e>
+        </m:d>
+        <m:r>
+          <w:rPr>
+            <w:rFonts w:ascii="Cambria Math" w:hAnsi="Cambria Math"/>
+          </w:rPr>
+          <m:t>=</m:t>
+        </m:r>
+        <m:sSup>
+          <m:sSupPr>
+            <m:ctrlPr>
+              <w:rPr>
+                <w:rFonts w:ascii="Cambria Math" w:hAnsi="Cambria Math"/>
+                <w:i/>
+              </w:rPr>
+            </m:ctrlPr>
+          </m:sSupPr>
+          <m:e>
+            <m:r>
+              <w:rPr>
+                <w:rFonts w:ascii="Cambria Math" w:hAnsi="Cambria Math"/>
+              </w:rPr>
+              <m:t>a</m:t>
+            </m:r>
+          </m:e>
+          <m:sup>
+            <m:r>
+              <w:rPr>
+                <w:rFonts w:ascii="Cambria Math" w:hAnsi="Cambria Math"/>
+              </w:rPr>
+              <m:t>2</m:t>
+            </m:r>
+          </m:sup>
+        </m:sSup>
+        <m:r>
+          <w:rPr>
+            <w:rFonts w:ascii="Cambria Math" w:hAnsi="Cambria Math"/>
+          </w:rPr>
+          <m:t>Var(X)</m:t>
+        </m:r>
+      </m:oMath>
+    </w:p>
+    <w:p>
+      <w:r>
+        <w:t xml:space="preserve">Linearity of expectation: </w:t>
+      </w:r>
+      <m:oMath>
+        <m:r>
+          <w:rPr>
+            <w:rFonts w:ascii="Cambria Math" w:hAnsi="Cambria Math"/>
+          </w:rPr>
+          <m:t>E</m:t>
+        </m:r>
+        <m:d>
+          <m:dPr>
+            <m:ctrlPr>
+              <w:rPr>
+                <w:rFonts w:ascii="Cambria Math" w:hAnsi="Cambria Math"/>
+                <w:i/>
+              </w:rPr>
+            </m:ctrlPr>
+          </m:dPr>
+          <m:e>
+            <m:nary>
+              <m:naryPr>
+                <m:chr m:val="∑"/>
+                <m:limLoc m:val="subSup"/>
+                <m:ctrlPr>
+                  <w:rPr>
+                    <w:rFonts w:ascii="Cambria Math" w:hAnsi="Cambria Math"/>
+                    <w:i/>
+                  </w:rPr>
+                </m:ctrlPr>
+              </m:naryPr>
+              <m:sub>
+                <m:r>
+                  <w:rPr>
+                    <w:rFonts w:ascii="Cambria Math" w:hAnsi="Cambria Math"/>
+                  </w:rPr>
+                  <m:t>i=1</m:t>
+                </m:r>
+              </m:sub>
+              <m:sup>
+                <m:r>
+                  <w:rPr>
+                    <w:rFonts w:ascii="Cambria Math" w:hAnsi="Cambria Math"/>
+                  </w:rPr>
+                  <m:t>n</m:t>
+                </m:r>
+              </m:sup>
+              <m:e>
+                <m:sSub>
+                  <m:sSubPr>
+                    <m:ctrlPr>
+                      <w:rPr>
+                        <w:rFonts w:ascii="Cambria Math" w:hAnsi="Cambria Math"/>
+                        <w:i/>
+                      </w:rPr>
+                    </m:ctrlPr>
+                  </m:sSubPr>
+                  <m:e>
+                    <m:r>
+                      <w:rPr>
+                        <w:rFonts w:ascii="Cambria Math" w:hAnsi="Cambria Math"/>
+                      </w:rPr>
+                      <m:t>X</m:t>
+                    </m:r>
+                  </m:e>
+                  <m:sub>
+                    <m:r>
+                      <w:rPr>
+                        <w:rFonts w:ascii="Cambria Math" w:hAnsi="Cambria Math"/>
+                      </w:rPr>
+                      <m:t>i</m:t>
+                    </m:r>
+                  </m:sub>
+                </m:sSub>
+              </m:e>
+            </m:nary>
+          </m:e>
+        </m:d>
+        <m:r>
+          <w:rPr>
+            <w:rFonts w:ascii="Cambria Math" w:hAnsi="Cambria Math"/>
+          </w:rPr>
+          <m:t>=</m:t>
+        </m:r>
+        <m:nary>
+          <m:naryPr>
+            <m:chr m:val="∑"/>
+            <m:limLoc m:val="subSup"/>
+            <m:ctrlPr>
+              <w:rPr>
+                <w:rFonts w:ascii="Cambria Math" w:hAnsi="Cambria Math"/>
+                <w:i/>
+              </w:rPr>
+            </m:ctrlPr>
+          </m:naryPr>
+          <m:sub>
+            <m:r>
+              <w:rPr>
+                <w:rFonts w:ascii="Cambria Math" w:hAnsi="Cambria Math"/>
+              </w:rPr>
+              <m:t>i=1</m:t>
+            </m:r>
+          </m:sub>
+          <m:sup>
+            <m:r>
+              <w:rPr>
+                <w:rFonts w:ascii="Cambria Math" w:hAnsi="Cambria Math"/>
+              </w:rPr>
+              <m:t>n</m:t>
+            </m:r>
+          </m:sup>
+          <m:e>
+            <m:r>
+              <w:rPr>
+                <w:rFonts w:ascii="Cambria Math" w:hAnsi="Cambria Math"/>
+              </w:rPr>
+              <m:t>E(</m:t>
+            </m:r>
+            <m:sSub>
+              <m:sSubPr>
+                <m:ctrlPr>
+                  <w:rPr>
+                    <w:rFonts w:ascii="Cambria Math" w:hAnsi="Cambria Math"/>
+                    <w:i/>
+                  </w:rPr>
+                </m:ctrlPr>
+              </m:sSubPr>
+              <m:e>
+                <m:r>
+                  <w:rPr>
+                    <w:rFonts w:ascii="Cambria Math" w:hAnsi="Cambria Math"/>
+                  </w:rPr>
+                  <m:t>X</m:t>
+                </m:r>
+              </m:e>
+              <m:sub>
+                <m:r>
+                  <w:rPr>
+                    <w:rFonts w:ascii="Cambria Math" w:hAnsi="Cambria Math"/>
+                  </w:rPr>
+                  <m:t>i</m:t>
+                </m:r>
+              </m:sub>
+            </m:sSub>
+            <m:r>
+              <w:rPr>
+                <w:rFonts w:ascii="Cambria Math" w:hAnsi="Cambria Math"/>
+              </w:rPr>
+              <m:t>)</m:t>
+            </m:r>
+          </m:e>
+        </m:nary>
+      </m:oMath>
+    </w:p>
+    <w:p>
+      <w:r>
+        <w:t xml:space="preserve">Variance of sum under independence: </w:t>
+      </w:r>
+      <m:oMath>
+        <m:r>
+          <w:rPr>
+            <w:rFonts w:ascii="Cambria Math" w:hAnsi="Cambria Math"/>
+          </w:rPr>
+          <m:t>Var</m:t>
+        </m:r>
+        <m:d>
+          <m:dPr>
+            <m:ctrlPr>
+              <w:rPr>
+                <w:rFonts w:ascii="Cambria Math" w:hAnsi="Cambria Math"/>
+                <w:i/>
+              </w:rPr>
+            </m:ctrlPr>
+          </m:dPr>
+          <m:e>
+            <m:r>
+              <w:rPr>
+                <w:rFonts w:ascii="Cambria Math" w:hAnsi="Cambria Math"/>
+              </w:rPr>
+              <m:t>X+Y</m:t>
+            </m:r>
+          </m:e>
+        </m:d>
+        <m:r>
+          <w:rPr>
+            <w:rFonts w:ascii="Cambria Math" w:hAnsi="Cambria Math"/>
+          </w:rPr>
+          <m:t>=Var</m:t>
+        </m:r>
+        <m:d>
+          <m:dPr>
+            <m:ctrlPr>
+              <w:rPr>
+                <w:rFonts w:ascii="Cambria Math" w:hAnsi="Cambria Math"/>
+                <w:i/>
+              </w:rPr>
+            </m:ctrlPr>
+          </m:dPr>
+          <m:e>
+            <m:r>
+              <w:rPr>
+                <w:rFonts w:ascii="Cambria Math" w:hAnsi="Cambria Math"/>
+              </w:rPr>
+              <m:t>X</m:t>
+            </m:r>
+          </m:e>
+        </m:d>
+        <m:r>
+          <w:rPr>
+            <w:rFonts w:ascii="Cambria Math" w:hAnsi="Cambria Math"/>
+          </w:rPr>
+          <m:t>+Var</m:t>
+        </m:r>
+        <m:d>
+          <m:dPr>
+            <m:ctrlPr>
+              <w:rPr>
+                <w:rFonts w:ascii="Cambria Math" w:hAnsi="Cambria Math"/>
+                <w:i/>
+              </w:rPr>
+            </m:ctrlPr>
+          </m:dPr>
+          <m:e>
+            <m:r>
+              <w:rPr>
+                <w:rFonts w:ascii="Cambria Math" w:hAnsi="Cambria Math"/>
+              </w:rPr>
+              <m:t>Y</m:t>
+            </m:r>
+          </m:e>
+        </m:d>
+      </m:oMath>
+      <w:r>
+        <w:t xml:space="preserve"> if </w:t>
+      </w:r>
+      <m:oMath>
+        <m:r>
+          <w:rPr>
+            <w:rFonts w:ascii="Cambria Math" w:hAnsi="Cambria Math"/>
+          </w:rPr>
+          <m:t>X,Y</m:t>
+        </m:r>
+      </m:oMath>
+      <w:r>
+        <w:t xml:space="preserve"> are independent</w:t>
+      </w:r>
+    </w:p>
     <w:p/>
     <w:p>
       <w:pPr>
@@ -13236,13 +13518,8 @@
       </w:r>
     </w:p>
     <w:p>
-      <w:proofErr w:type="spellStart"/>
-      <w:r>
-        <w:t>Cdf</w:t>
-      </w:r>
-      <w:proofErr w:type="spellEnd"/>
-      <w:r>
-        <w:t xml:space="preserve">: </w:t>
+      <w:r>
+        <w:t xml:space="preserve">Cdf: </w:t>
       </w:r>
       <m:oMath>
         <m:r>
@@ -13613,7 +13890,6 @@
         </m:f>
       </m:oMath>
     </w:p>
-    <w:p/>
     <w:p>
       <w:pPr>
         <w:pStyle w:val="Heading2"/>
@@ -13970,13 +14246,8 @@
       </m:oMath>
     </w:p>
     <w:p>
-      <w:proofErr w:type="spellStart"/>
-      <w:r>
-        <w:t>Cdf</w:t>
-      </w:r>
-      <w:proofErr w:type="spellEnd"/>
-      <w:r>
-        <w:t xml:space="preserve"> of standard normal: denoted as </w:t>
+      <w:r>
+        <w:t xml:space="preserve">Cdf of standard normal: denoted as </w:t>
       </w:r>
       <m:oMath>
         <m:r>
@@ -14645,15 +14916,7 @@
     </w:p>
     <w:p>
       <w:r>
-        <w:t xml:space="preserve">De </w:t>
-      </w:r>
-      <w:proofErr w:type="spellStart"/>
-      <w:r>
-        <w:t>Moivre</w:t>
-      </w:r>
-      <w:proofErr w:type="spellEnd"/>
-      <w:r>
-        <w:t>–Laplace theorem</w:t>
+        <w:t>De Moivre–Laplace theorem</w:t>
       </w:r>
       <w:r>
         <w:t xml:space="preserve"> (normal approximation to binomial): if </w:t>
@@ -14783,15 +15046,7 @@
     </w:p>
     <w:p>
       <w:r>
-        <w:t xml:space="preserve">Normal approximation to </w:t>
-      </w:r>
-      <w:proofErr w:type="spellStart"/>
-      <w:r>
-        <w:t>poisson</w:t>
-      </w:r>
-      <w:proofErr w:type="spellEnd"/>
-      <w:r>
-        <w:t xml:space="preserve">: if </w:t>
+        <w:t xml:space="preserve">Normal approximation to poisson: if </w:t>
       </w:r>
       <m:oMath>
         <m:r>
@@ -14914,15 +15169,7 @@
         </m:r>
       </m:oMath>
       <w:r>
-        <w:t xml:space="preserve">) in previous chapters but in </w:t>
-      </w:r>
-      <w:proofErr w:type="gramStart"/>
-      <w:r>
-        <w:t>reality</w:t>
-      </w:r>
-      <w:proofErr w:type="gramEnd"/>
-      <w:r>
-        <w:t xml:space="preserve"> we do not know these numbers. These lead to the next part of our course: Statistical Inference</w:t>
+        <w:t>) in previous chapters but in reality we do not know these numbers. These lead to the next part of our course: Statistical Inference</w:t>
       </w:r>
     </w:p>
     <w:p>
@@ -15268,15 +15515,7 @@
         <w:jc w:val="left"/>
       </w:pPr>
       <w:r>
-        <w:t xml:space="preserve">Sum of </w:t>
-      </w:r>
-      <w:proofErr w:type="spellStart"/>
-      <w:r>
-        <w:t>poisson</w:t>
-      </w:r>
-      <w:proofErr w:type="spellEnd"/>
-      <w:r>
-        <w:t xml:space="preserve">: if </w:t>
+        <w:t xml:space="preserve">Sum of poisson: if </w:t>
       </w:r>
       <m:oMath>
         <m:r>
@@ -16782,15 +17021,7 @@
     </w:p>
     <w:p>
       <w:r>
-        <w:t>Independent and identically distributed (</w:t>
-      </w:r>
-      <w:proofErr w:type="spellStart"/>
-      <w:r>
-        <w:t>i.i.d</w:t>
-      </w:r>
-      <w:proofErr w:type="spellEnd"/>
-      <w:r>
-        <w:t xml:space="preserve">.): an assumption where the random variables </w:t>
+        <w:t xml:space="preserve">Independent and identically distributed (i.i.d.): an assumption where the random variables </w:t>
       </w:r>
       <m:oMath>
         <m:sSub>
@@ -16872,13 +17103,8 @@
       <w:r>
         <w:t xml:space="preserve">, </w:t>
       </w:r>
-      <w:proofErr w:type="spellStart"/>
-      <w:r>
-        <w:t>Lindeberg</w:t>
-      </w:r>
-      <w:proofErr w:type="spellEnd"/>
-      <w:r>
-        <w:t>–Lévy</w:t>
+      <w:r>
+        <w:t>Lindeberg–Lévy</w:t>
       </w:r>
       <w:r>
         <w:t xml:space="preserve">): Let </w:t>
@@ -17186,13 +17412,8 @@
       <w:bookmarkEnd w:id="23"/>
     </w:p>
     <w:p>
-      <w:proofErr w:type="spellStart"/>
-      <w:r>
-        <w:t>Estimand</w:t>
-      </w:r>
-      <w:proofErr w:type="spellEnd"/>
-      <w:r>
-        <w:t xml:space="preserve">: </w:t>
+      <w:r>
+        <w:t xml:space="preserve">Estimand: </w:t>
       </w:r>
       <m:oMath>
         <m:r>
@@ -18308,13 +18529,8 @@
       <w:bookmarkEnd w:id="24"/>
     </w:p>
     <w:p>
-      <w:proofErr w:type="spellStart"/>
-      <w:r>
-        <w:t>Estimand</w:t>
-      </w:r>
-      <w:proofErr w:type="spellEnd"/>
-      <w:r>
-        <w:t xml:space="preserve">: </w:t>
+      <w:r>
+        <w:t xml:space="preserve">Estimand: </w:t>
       </w:r>
       <m:oMath>
         <m:r>
@@ -19213,13 +19429,8 @@
       <w:bookmarkEnd w:id="25"/>
     </w:p>
     <w:p>
-      <w:proofErr w:type="spellStart"/>
-      <w:r>
-        <w:t>Estimand</w:t>
-      </w:r>
-      <w:proofErr w:type="spellEnd"/>
-      <w:r>
-        <w:t xml:space="preserve">: </w:t>
+      <w:r>
+        <w:t xml:space="preserve">Estimand: </w:t>
       </w:r>
       <m:oMath>
         <m:r>
@@ -19317,15 +19528,7 @@
         </m:r>
       </m:oMath>
       <w:r>
-        <w:t xml:space="preserve"> (</w:t>
-      </w:r>
-      <w:proofErr w:type="gramStart"/>
-      <w:r>
-        <w:t>similar to</w:t>
-      </w:r>
-      <w:proofErr w:type="gramEnd"/>
-      <w:r>
-        <w:t xml:space="preserve"> mean case)</w:t>
+        <w:t xml:space="preserve"> (similar to mean case)</w:t>
       </w:r>
     </w:p>
     <w:p>
@@ -20101,13 +20304,8 @@
       <w:bookmarkEnd w:id="26"/>
     </w:p>
     <w:p>
-      <w:proofErr w:type="spellStart"/>
-      <w:r>
-        <w:t>Estimand</w:t>
-      </w:r>
-      <w:proofErr w:type="spellEnd"/>
-      <w:r>
-        <w:t xml:space="preserve">: </w:t>
+      <w:r>
+        <w:t xml:space="preserve">Estimand: </w:t>
       </w:r>
       <m:oMath>
         <m:r>
@@ -24250,15 +24448,7 @@
         <w:t>te the data sample, then we can</w:t>
       </w:r>
       <w:r>
-        <w:t xml:space="preserve"> </w:t>
-      </w:r>
-      <w:proofErr w:type="gramStart"/>
-      <w:r>
-        <w:t>make a decision</w:t>
-      </w:r>
-      <w:proofErr w:type="gramEnd"/>
-      <w:r>
-        <w:t xml:space="preserve"> to reject </w:t>
+        <w:t xml:space="preserve"> make a decision to reject </w:t>
       </w:r>
       <m:oMath>
         <m:sSub>
@@ -24469,13 +24659,8 @@
         <w:t xml:space="preserve">probability of obtaining </w:t>
       </w:r>
       <w:r>
-        <w:t xml:space="preserve">a </w:t>
-      </w:r>
-      <w:proofErr w:type="gramStart"/>
-      <w:r>
-        <w:t>test statistics</w:t>
-      </w:r>
-      <w:proofErr w:type="gramEnd"/>
+        <w:t>a test statistics</w:t>
+      </w:r>
       <w:r>
         <w:t xml:space="preserve"> at least as extreme as the </w:t>
       </w:r>
@@ -24611,15 +24796,7 @@
         </m:sSub>
       </m:oMath>
       <w:r>
-        <w:t xml:space="preserve">, we cannot accept it because doing so violates the idea of </w:t>
-      </w:r>
-      <w:proofErr w:type="gramStart"/>
-      <w:r>
-        <w:t>prove</w:t>
-      </w:r>
-      <w:proofErr w:type="gramEnd"/>
-      <w:r>
-        <w:t xml:space="preserve"> by contradiction. It is possible that </w:t>
+        <w:t xml:space="preserve">, we cannot accept it because doing so violates the idea of prove by contradiction. It is possible that </w:t>
       </w:r>
       <m:oMath>
         <m:sSub>
@@ -24742,15 +24919,7 @@
     </w:p>
     <w:p>
       <w:r>
-        <w:t xml:space="preserve">(Note: traditional statistical procedure controls type I error by the level of significance, so </w:t>
-      </w:r>
-      <w:proofErr w:type="gramStart"/>
-      <w:r>
-        <w:t>that’s</w:t>
-      </w:r>
-      <w:proofErr w:type="gramEnd"/>
-      <w:r>
-        <w:t xml:space="preserve"> why both of them are </w:t>
+        <w:t xml:space="preserve">(Note: traditional statistical procedure controls type I error by the level of significance, so that’s why both of them are </w:t>
       </w:r>
       <m:oMath>
         <m:r>
@@ -25216,6 +25385,101 @@
       </w:tr>
     </w:tbl>
     <w:p/>
+    <w:p>
+      <w:r>
+        <w:t xml:space="preserve">Duality of confidence interval with hypothesis test: </w:t>
+      </w:r>
+      <m:oMath>
+        <m:sSub>
+          <m:sSubPr>
+            <m:ctrlPr>
+              <w:rPr>
+                <w:rFonts w:ascii="Cambria Math" w:hAnsi="Cambria Math"/>
+                <w:i/>
+              </w:rPr>
+            </m:ctrlPr>
+          </m:sSubPr>
+          <m:e>
+            <m:r>
+              <w:rPr>
+                <w:rFonts w:ascii="Cambria Math" w:hAnsi="Cambria Math"/>
+              </w:rPr>
+              <m:t>H</m:t>
+            </m:r>
+          </m:e>
+          <m:sub>
+            <m:r>
+              <w:rPr>
+                <w:rFonts w:ascii="Cambria Math" w:hAnsi="Cambria Math"/>
+              </w:rPr>
+              <m:t>0</m:t>
+            </m:r>
+          </m:sub>
+        </m:sSub>
+      </m:oMath>
+      <w:r>
+        <w:t xml:space="preserve"> is rejected at significance level </w:t>
+      </w:r>
+      <m:oMath>
+        <m:r>
+          <w:rPr>
+            <w:rFonts w:ascii="Cambria Math" w:hAnsi="Cambria Math"/>
+          </w:rPr>
+          <m:t>α</m:t>
+        </m:r>
+      </m:oMath>
+      <w:r>
+        <w:t xml:space="preserve"> if and only if the corresponding confidence interval does not contain the value claimed by </w:t>
+      </w:r>
+      <m:oMath>
+        <m:sSub>
+          <m:sSubPr>
+            <m:ctrlPr>
+              <w:rPr>
+                <w:rFonts w:ascii="Cambria Math" w:hAnsi="Cambria Math"/>
+                <w:i/>
+              </w:rPr>
+            </m:ctrlPr>
+          </m:sSubPr>
+          <m:e>
+            <m:r>
+              <w:rPr>
+                <w:rFonts w:ascii="Cambria Math" w:hAnsi="Cambria Math"/>
+              </w:rPr>
+              <m:t>H</m:t>
+            </m:r>
+          </m:e>
+          <m:sub>
+            <m:r>
+              <w:rPr>
+                <w:rFonts w:ascii="Cambria Math" w:hAnsi="Cambria Math"/>
+              </w:rPr>
+              <m:t>0</m:t>
+            </m:r>
+          </m:sub>
+        </m:sSub>
+      </m:oMath>
+      <w:r>
+        <w:t xml:space="preserve"> with confidence level </w:t>
+      </w:r>
+      <m:oMath>
+        <m:r>
+          <w:rPr>
+            <w:rFonts w:ascii="Cambria Math" w:hAnsi="Cambria Math"/>
+          </w:rPr>
+          <m:t>1-α</m:t>
+        </m:r>
+      </m:oMath>
+      <w:r>
+        <w:t xml:space="preserve"> (true for common </w:t>
+      </w:r>
+      <w:r>
+        <w:t>tests</w:t>
+      </w:r>
+      <w:r>
+        <w:t>)</w:t>
+      </w:r>
+    </w:p>
     <w:p/>
     <w:p>
       <w:pPr>
@@ -27494,6 +27758,7 @@
       </w:pPr>
       <w:bookmarkStart w:id="37" w:name="_Toc38910319"/>
       <w:r>
+        <w:lastRenderedPageBreak/>
         <w:t>One sample chi-squared test</w:t>
       </w:r>
       <w:bookmarkEnd w:id="37"/>
@@ -27519,7 +27784,6 @@
     </w:p>
     <w:p>
       <w:r>
-        <w:lastRenderedPageBreak/>
         <w:t>Hypothesis</w:t>
       </w:r>
       <w:r>
@@ -29872,98 +30136,6 @@
         <w:t>Some remarks (not required)</w:t>
       </w:r>
       <w:bookmarkEnd w:id="39"/>
-    </w:p>
-    <w:p>
-      <w:r>
-        <w:t>Duality of confidence</w:t>
-      </w:r>
-      <w:r>
-        <w:t xml:space="preserve"> interval with hypothesis test: </w:t>
-      </w:r>
-      <m:oMath>
-        <m:sSub>
-          <m:sSubPr>
-            <m:ctrlPr>
-              <w:rPr>
-                <w:rFonts w:ascii="Cambria Math" w:hAnsi="Cambria Math"/>
-                <w:i/>
-              </w:rPr>
-            </m:ctrlPr>
-          </m:sSubPr>
-          <m:e>
-            <m:r>
-              <w:rPr>
-                <w:rFonts w:ascii="Cambria Math" w:hAnsi="Cambria Math"/>
-              </w:rPr>
-              <m:t>H</m:t>
-            </m:r>
-          </m:e>
-          <m:sub>
-            <m:r>
-              <w:rPr>
-                <w:rFonts w:ascii="Cambria Math" w:hAnsi="Cambria Math"/>
-              </w:rPr>
-              <m:t>0</m:t>
-            </m:r>
-          </m:sub>
-        </m:sSub>
-      </m:oMath>
-      <w:r>
-        <w:t xml:space="preserve"> is rejected at significance level </w:t>
-      </w:r>
-      <m:oMath>
-        <m:r>
-          <w:rPr>
-            <w:rFonts w:ascii="Cambria Math" w:hAnsi="Cambria Math"/>
-          </w:rPr>
-          <m:t>α</m:t>
-        </m:r>
-      </m:oMath>
-      <w:r>
-        <w:t xml:space="preserve"> if and only if the corresponding confidence interval does not contain the value claimed by </w:t>
-      </w:r>
-      <m:oMath>
-        <m:sSub>
-          <m:sSubPr>
-            <m:ctrlPr>
-              <w:rPr>
-                <w:rFonts w:ascii="Cambria Math" w:hAnsi="Cambria Math"/>
-                <w:i/>
-              </w:rPr>
-            </m:ctrlPr>
-          </m:sSubPr>
-          <m:e>
-            <m:r>
-              <w:rPr>
-                <w:rFonts w:ascii="Cambria Math" w:hAnsi="Cambria Math"/>
-              </w:rPr>
-              <m:t>H</m:t>
-            </m:r>
-          </m:e>
-          <m:sub>
-            <m:r>
-              <w:rPr>
-                <w:rFonts w:ascii="Cambria Math" w:hAnsi="Cambria Math"/>
-              </w:rPr>
-              <m:t>0</m:t>
-            </m:r>
-          </m:sub>
-        </m:sSub>
-      </m:oMath>
-      <w:r>
-        <w:t xml:space="preserve"> with confidence level </w:t>
-      </w:r>
-      <m:oMath>
-        <m:r>
-          <w:rPr>
-            <w:rFonts w:ascii="Cambria Math" w:hAnsi="Cambria Math"/>
-          </w:rPr>
-          <m:t>1-α</m:t>
-        </m:r>
-      </m:oMath>
-      <w:r>
-        <w:t xml:space="preserve"> (true for common cases)</w:t>
-      </w:r>
     </w:p>
     <w:p>
       <w:r>
@@ -31324,7 +31496,7 @@
 </file>
 
 <file path=customXml/itemProps1.xml><?xml version="1.0" encoding="utf-8"?>
-<ds:datastoreItem xmlns:ds="http://schemas.openxmlformats.org/officeDocument/2006/customXml" ds:itemID="{558CB9C3-8103-48FB-9073-15155F7F4D7B}">
+<ds:datastoreItem xmlns:ds="http://schemas.openxmlformats.org/officeDocument/2006/customXml" ds:itemID="{456E0BF8-ECFA-4038-8EB8-5F3C529CA9F5}">
   <ds:schemaRefs>
     <ds:schemaRef ds:uri="http://schemas.openxmlformats.org/officeDocument/2006/bibliography"/>
   </ds:schemaRefs>

</xml_diff>